<commit_message>
changes in figures and tables
small changes in figures and tables
</commit_message>
<xml_diff>
--- a/text/temp.docx
+++ b/text/temp.docx
@@ -1013,7 +1013,21 @@
         <w:rPr>
           <w:rFonts w:ascii="Helvetica" w:hAnsi="Helvetica"/>
         </w:rPr>
-        <w:t xml:space="preserve"> multi-omic datasets from different growth conditions to understand the function of regulatory networks, individual gene functions, and resource allocation strategies</w:t>
+        <w:t xml:space="preserve"> multi-</w:t>
+      </w:r>
+      <w:proofErr w:type="spellStart"/>
+      <w:r>
+        <w:rPr>
+          <w:rFonts w:ascii="Helvetica" w:hAnsi="Helvetica"/>
+        </w:rPr>
+        <w:t>omic</w:t>
+      </w:r>
+      <w:proofErr w:type="spellEnd"/>
+      <w:r>
+        <w:rPr>
+          <w:rFonts w:ascii="Helvetica" w:hAnsi="Helvetica"/>
+        </w:rPr>
+        <w:t xml:space="preserve"> datasets from different growth conditions to understand the function of regulatory networks, individual gene functions, and resource allocation strategies</w:t>
       </w:r>
       <w:r>
         <w:rPr>
@@ -1411,11 +1425,19 @@
         </w:rPr>
         <w:t xml:space="preserve"> four-dimensional vector of categorical variables, consisting of </w:t>
       </w:r>
-      <w:r>
-        <w:rPr>
-          <w:rFonts w:ascii="Helvetica" w:hAnsi="Helvetica"/>
-        </w:rPr>
-        <w:t xml:space="preserve">i) </w:t>
+      <w:proofErr w:type="spellStart"/>
+      <w:r>
+        <w:rPr>
+          <w:rFonts w:ascii="Helvetica" w:hAnsi="Helvetica"/>
+        </w:rPr>
+        <w:t>i</w:t>
+      </w:r>
+      <w:proofErr w:type="spellEnd"/>
+      <w:r>
+        <w:rPr>
+          <w:rFonts w:ascii="Helvetica" w:hAnsi="Helvetica"/>
+        </w:rPr>
+        <w:t xml:space="preserve">) </w:t>
       </w:r>
       <w:r>
         <w:rPr>
@@ -2982,6 +3004,7 @@
         </w:rPr>
       </w:pPr>
       <w:commentRangeStart w:id="2"/>
+      <w:commentRangeStart w:id="3"/>
       <w:r>
         <w:rPr>
           <w:rFonts w:ascii="Helvetica" w:eastAsia="MS Mincho" w:hAnsi="Helvetica" w:cs="Times New Roman"/>
@@ -2997,6 +3020,13 @@
         </w:rPr>
         <w:commentReference w:id="2"/>
       </w:r>
+      <w:commentRangeEnd w:id="3"/>
+      <w:r>
+        <w:rPr>
+          <w:rStyle w:val="CommentReference"/>
+        </w:rPr>
+        <w:commentReference w:id="3"/>
+      </w:r>
       <w:r>
         <w:rPr>
           <w:rFonts w:ascii="Helvetica" w:eastAsia="MS Mincho" w:hAnsi="Helvetica" w:cs="Times New Roman"/>
@@ -3155,7 +3185,8 @@
         </w:rPr>
         <w:t>These two approaches lead to comparable results (</w:t>
       </w:r>
-      <w:commentRangeStart w:id="3"/>
+      <w:commentRangeStart w:id="5"/>
+      <w:commentRangeStart w:id="6"/>
       <w:r>
         <w:rPr>
           <w:rFonts w:ascii="Helvetica" w:hAnsi="Helvetica"/>
@@ -3174,12 +3205,19 @@
         </w:rPr>
         <w:t xml:space="preserve"> 3A – 3B</w:t>
       </w:r>
-      <w:commentRangeEnd w:id="3"/>
+      <w:commentRangeEnd w:id="5"/>
       <w:r>
         <w:rPr>
           <w:rStyle w:val="CommentReference"/>
         </w:rPr>
-        <w:commentReference w:id="3"/>
+        <w:commentReference w:id="5"/>
+      </w:r>
+      <w:commentRangeEnd w:id="6"/>
+      <w:r>
+        <w:rPr>
+          <w:rStyle w:val="CommentReference"/>
+        </w:rPr>
+        <w:commentReference w:id="6"/>
       </w:r>
       <w:r>
         <w:rPr>
@@ -3348,6 +3386,7 @@
         <w:lastRenderedPageBreak/>
         <w:t xml:space="preserve">Our central goal in this manuscript was to determine whether gene expression measurements from a single species of bacterium are sufficient to predict environmental growth conditions. We analyzed a rich dataset of 152 samples for mRNA data and 105 samples for protein data across 16 distinct laboratory conditions as a proof-of-concept to show that </w:t>
       </w:r>
+      <w:proofErr w:type="gramStart"/>
       <w:r>
         <w:rPr>
           <w:rFonts w:ascii="Helvetica" w:eastAsia="MS Mincho" w:hAnsi="Helvetica" w:cs="Times New Roman"/>
@@ -3355,6 +3394,7 @@
         </w:rPr>
         <w:t>E.coli</w:t>
       </w:r>
+      <w:proofErr w:type="gramEnd"/>
       <w:r>
         <w:rPr>
           <w:rFonts w:ascii="Helvetica" w:eastAsia="MS Mincho" w:hAnsi="Helvetica" w:cs="Times New Roman"/>
@@ -5748,12 +5788,14 @@
         </w:rPr>
         <w:t>", "</w:t>
       </w:r>
+      <w:proofErr w:type="spellStart"/>
       <w:r>
         <w:rPr>
           <w:rFonts w:ascii="Helvetica" w:hAnsi="Helvetica" w:cs="Courier New"/>
         </w:rPr>
         <w:t>ntrees</w:t>
       </w:r>
+      <w:proofErr w:type="spellEnd"/>
       <w:r>
         <w:rPr>
           <w:rFonts w:ascii="Helvetica" w:hAnsi="Helvetica"/>
@@ -6106,11 +6148,19 @@
         </w:rPr>
         <w:t xml:space="preserve"> </w:t>
       </w:r>
-      <w:r>
-        <w:rPr>
-          <w:rFonts w:ascii="Helvetica" w:hAnsi="Helvetica"/>
-        </w:rPr>
-        <w:t xml:space="preserve">i) </w:t>
+      <w:proofErr w:type="spellStart"/>
+      <w:r>
+        <w:rPr>
+          <w:rFonts w:ascii="Helvetica" w:hAnsi="Helvetica"/>
+        </w:rPr>
+        <w:t>i</w:t>
+      </w:r>
+      <w:proofErr w:type="spellEnd"/>
+      <w:r>
+        <w:rPr>
+          <w:rFonts w:ascii="Helvetica" w:hAnsi="Helvetica"/>
+        </w:rPr>
+        <w:t xml:space="preserve">) </w:t>
       </w:r>
       <w:r>
         <w:rPr>
@@ -6215,6 +6265,7 @@
         </w:rPr>
         <w:t xml:space="preserve">of the </w:t>
       </w:r>
+      <w:proofErr w:type="gramStart"/>
       <w:r>
         <w:rPr>
           <w:rFonts w:ascii="Helvetica" w:hAnsi="Helvetica"/>
@@ -6225,7 +6276,14 @@
         <w:rPr>
           <w:rFonts w:ascii="Helvetica" w:hAnsi="Helvetica"/>
         </w:rPr>
-        <w:t xml:space="preserve">machine learning models, </w:t>
+        <w:t>machine</w:t>
+      </w:r>
+      <w:proofErr w:type="gramEnd"/>
+      <w:r>
+        <w:rPr>
+          <w:rFonts w:ascii="Helvetica" w:hAnsi="Helvetica"/>
+        </w:rPr>
+        <w:t xml:space="preserve"> learning models, </w:t>
       </w:r>
       <w:r>
         <w:rPr>
@@ -6499,13 +6557,7 @@
         <w:rPr>
           <w:rFonts w:ascii="Helvetica" w:hAnsi="Helvetica"/>
         </w:rPr>
-        <w:t xml:space="preserve"> </w:t>
-      </w:r>
-      <w:r>
-        <w:rPr>
-          <w:rFonts w:ascii="Helvetica" w:hAnsi="Helvetica"/>
-        </w:rPr>
-        <w:t>that normalizes</w:t>
+        <w:t xml:space="preserve"> that normalizes</w:t>
       </w:r>
       <w:r>
         <w:rPr>
@@ -7737,7 +7789,21 @@
         <w:rPr>
           <w:rFonts w:ascii="Helvetica" w:hAnsi="Helvetica"/>
         </w:rPr>
-        <w:t xml:space="preserve">All statistical analyses were performed in R. All processed data and analysis scripts are available on github: </w:t>
+        <w:t xml:space="preserve">All statistical analyses were performed in R. All processed data and analysis scripts are available on </w:t>
+      </w:r>
+      <w:proofErr w:type="spellStart"/>
+      <w:r>
+        <w:rPr>
+          <w:rFonts w:ascii="Helvetica" w:hAnsi="Helvetica"/>
+        </w:rPr>
+        <w:t>github</w:t>
+      </w:r>
+      <w:proofErr w:type="spellEnd"/>
+      <w:r>
+        <w:rPr>
+          <w:rFonts w:ascii="Helvetica" w:hAnsi="Helvetica"/>
+        </w:rPr>
+        <w:t xml:space="preserve">: </w:t>
       </w:r>
       <w:hyperlink r:id="rId10" w:history="1">
         <w:r>
@@ -7852,7 +7918,21 @@
         <w:rPr>
           <w:rFonts w:ascii="Helvetica" w:hAnsi="Helvetica"/>
         </w:rPr>
-        <w:t>, accession GSE94117 for all other experiments). The mass spectrometry proteomics data have been deposited to the ProteomeXchange Consortium via the PRIDE partner repository</w:t>
+        <w:t xml:space="preserve">, accession GSE94117 for all other experiments). The mass spectrometry proteomics data have been deposited to the </w:t>
+      </w:r>
+      <w:proofErr w:type="spellStart"/>
+      <w:r>
+        <w:rPr>
+          <w:rFonts w:ascii="Helvetica" w:hAnsi="Helvetica"/>
+        </w:rPr>
+        <w:t>ProteomeXchange</w:t>
+      </w:r>
+      <w:proofErr w:type="spellEnd"/>
+      <w:r>
+        <w:rPr>
+          <w:rFonts w:ascii="Helvetica" w:hAnsi="Helvetica"/>
+        </w:rPr>
+        <w:t xml:space="preserve"> Consortium via the PRIDE partner repository</w:t>
       </w:r>
       <w:r>
         <w:rPr>
@@ -7948,8 +8028,6 @@
           <w:rFonts w:ascii="Helvetica" w:eastAsia="MS Mincho" w:hAnsi="Helvetica" w:cs="Times New Roman"/>
         </w:rPr>
       </w:pPr>
-      <w:bookmarkStart w:id="4" w:name="_GoBack"/>
-      <w:bookmarkEnd w:id="4"/>
     </w:p>
     <w:p>
       <w:pPr>
@@ -10991,7 +11069,13 @@
         <w:annotationRef/>
       </w:r>
       <w:r>
-        <w:t>It’s hard for me to feel great about this section. When I look at the results in the table/figure I personally think it looks really weak. But the data  is what it is, I’m just saying that unless someone else feels differently I think we should downplay this as much as possible because it’s not exactly convincing to me, ergo I have a hard time writing it up convincingly</w:t>
+        <w:t xml:space="preserve">It’s hard for me to feel great about this section. When I look at the results in the table/figure I personally think it </w:t>
+      </w:r>
+      <w:r>
+        <w:t>looks really weak. But the data</w:t>
+      </w:r>
+      <w:r>
+        <w:t xml:space="preserve"> is what it is, I’m just saying that unless someone else feels differently I think we should downplay this as much as possible because it’s not exactly convincing to me, ergo I have a hard time writing it up convincingly</w:t>
       </w:r>
     </w:p>
   </w:comment>
@@ -11024,7 +11108,7 @@
       </w:r>
     </w:p>
   </w:comment>
-  <w:comment w:id="3" w:author="Hockenberry, Adam J" w:date="2018-03-06T15:25:00Z" w:initials="HAJ">
+  <w:comment w:id="3" w:author="Mehmet Umut CAGLAR" w:date="2018-05-17T10:46:00Z" w:initials="MUC">
     <w:p>
       <w:pPr>
         <w:pStyle w:val="CommentText"/>
@@ -11036,7 +11120,41 @@
         <w:annotationRef/>
       </w:r>
       <w:r>
+        <w:t xml:space="preserve">It is </w:t>
+      </w:r>
+      <w:r>
+        <w:t>true</w:t>
+      </w:r>
+      <w:bookmarkStart w:id="4" w:name="_GoBack"/>
+      <w:bookmarkEnd w:id="4"/>
+    </w:p>
+  </w:comment>
+  <w:comment w:id="5" w:author="Hockenberry, Adam J" w:date="2018-03-06T15:25:00Z" w:initials="HAJ">
+    <w:p>
+      <w:pPr>
+        <w:pStyle w:val="CommentText"/>
+      </w:pPr>
+      <w:r>
+        <w:rPr>
+          <w:rStyle w:val="CommentReference"/>
+        </w:rPr>
+        <w:annotationRef/>
+      </w:r>
+      <w:r>
         <w:t>See note in email about this being a “table”</w:t>
+      </w:r>
+    </w:p>
+  </w:comment>
+  <w:comment w:id="6" w:author="Mehmet Umut CAGLAR" w:date="2018-05-17T10:46:00Z" w:initials="MUC">
+    <w:p>
+      <w:pPr>
+        <w:pStyle w:val="CommentText"/>
+      </w:pPr>
+      <w:r>
+        <w:rPr>
+          <w:rStyle w:val="CommentReference"/>
+        </w:rPr>
+        <w:annotationRef/>
       </w:r>
     </w:p>
   </w:comment>
@@ -11048,7 +11166,9 @@
   <w15:commentEx w15:paraId="74860E74" w15:done="0"/>
   <w15:commentEx w15:paraId="5E9AFB33" w15:done="0"/>
   <w15:commentEx w15:paraId="6197BA7C" w15:done="0"/>
+  <w15:commentEx w15:paraId="6EBDAB47" w15:paraIdParent="6197BA7C" w15:done="0"/>
   <w15:commentEx w15:paraId="40ECFB45" w15:done="0"/>
+  <w15:commentEx w15:paraId="1D71A9F4" w15:paraIdParent="40ECFB45" w15:done="0"/>
 </w15:commentsEx>
 </file>
 
@@ -11057,7 +11177,9 @@
   <w16cid:commentId w16cid:paraId="74860E74" w16cid:durableId="1E492B30"/>
   <w16cid:commentId w16cid:paraId="5E9AFB33" w16cid:durableId="1E4931CB"/>
   <w16cid:commentId w16cid:paraId="6197BA7C" w16cid:durableId="1E493245"/>
+  <w16cid:commentId w16cid:paraId="6EBDAB47" w16cid:durableId="1EA7DBED"/>
   <w16cid:commentId w16cid:paraId="40ECFB45" w16cid:durableId="1E493171"/>
+  <w16cid:commentId w16cid:paraId="1D71A9F4" w16cid:durableId="1EA7DBE9"/>
 </w16cid:commentsIds>
 </file>
 
@@ -11808,6 +11930,35 @@
       <w:szCs w:val="18"/>
     </w:rPr>
   </w:style>
+  <w:style w:type="paragraph" w:styleId="CommentSubject">
+    <w:name w:val="annotation subject"/>
+    <w:basedOn w:val="CommentText"/>
+    <w:next w:val="CommentText"/>
+    <w:link w:val="CommentSubjectChar"/>
+    <w:uiPriority w:val="99"/>
+    <w:semiHidden/>
+    <w:unhideWhenUsed/>
+    <w:rsid w:val="00174DDE"/>
+    <w:rPr>
+      <w:b/>
+      <w:bCs/>
+    </w:rPr>
+  </w:style>
+  <w:style w:type="character" w:customStyle="1" w:styleId="CommentSubjectChar">
+    <w:name w:val="Comment Subject Char"/>
+    <w:basedOn w:val="CommentTextChar"/>
+    <w:link w:val="CommentSubject"/>
+    <w:uiPriority w:val="99"/>
+    <w:semiHidden/>
+    <w:rsid w:val="00174DDE"/>
+    <w:rPr>
+      <w:rFonts w:asciiTheme="majorHAnsi" w:eastAsiaTheme="minorEastAsia" w:hAnsiTheme="majorHAnsi"/>
+      <w:b/>
+      <w:bCs/>
+      <w:sz w:val="20"/>
+      <w:szCs w:val="20"/>
+    </w:rPr>
+  </w:style>
 </w:styles>
 </file>
 
@@ -12077,7 +12228,7 @@
 </file>
 
 <file path=customXml/itemProps1.xml><?xml version="1.0" encoding="utf-8"?>
-<ds:datastoreItem xmlns:ds="http://schemas.openxmlformats.org/officeDocument/2006/customXml" ds:itemID="{10DD3E3A-9A95-FE40-8684-DD23E4A98E9A}">
+<ds:datastoreItem xmlns:ds="http://schemas.openxmlformats.org/officeDocument/2006/customXml" ds:itemID="{1E7FD062-0FF2-A640-9C56-2D9F67F866E3}">
   <ds:schemaRefs>
     <ds:schemaRef ds:uri="http://schemas.openxmlformats.org/officeDocument/2006/bibliography"/>
   </ds:schemaRefs>

</xml_diff>